<commit_message>
Formatting and Assembly Guide
Changed the Heading 1 and 2 formatting for every lab so that PDF will (hopefully) export them in an outline format.  Also split off the assembly instructions into a separate document to reduce the page count of the lab.
</commit_message>
<xml_diff>
--- a/Labs/lab11 curveTracer SchmittTriggerOscillator/schmittTriggerOscillator Assembly Guide.docx
+++ b/Labs/lab11 curveTracer SchmittTriggerOscillator/schmittTriggerOscillator Assembly Guide.docx
@@ -834,6 +834,7 @@
         <w:spacing w:after="0" w:line="240" w:lineRule="auto"/>
         <w:ind w:left="-6" w:hanging="11"/>
       </w:pPr>
+      <w:bookmarkStart w:id="0" w:name="_Hlk184107832"/>
       <w:r>
         <w:t>This week, you</w:t>
       </w:r>
@@ -852,6 +853,7 @@
       <w:r>
         <w:t xml:space="preserve"> </w:t>
       </w:r>
+      <w:bookmarkEnd w:id="0"/>
       <w:r>
         <w:rPr>
           <w:b/>
@@ -879,7 +881,7 @@
         <w:rPr>
           <w:noProof/>
         </w:rPr>
-        <w:t>6</w:t>
+        <w:t>1</w:t>
       </w:r>
       <w:r>
         <w:rPr>
@@ -906,7 +908,7 @@
         <w:rPr>
           <w:noProof/>
         </w:rPr>
-        <w:t>2</w:t>
+        <w:t>1</w:t>
       </w:r>
       <w:r>
         <w:fldChar w:fldCharType="end"/>
@@ -992,7 +994,7 @@
       <w:pPr>
         <w:pStyle w:val="Caption"/>
       </w:pPr>
-      <w:bookmarkStart w:id="0" w:name="_Ref81486189"/>
+      <w:bookmarkStart w:id="1" w:name="_Ref81486189"/>
       <w:r>
         <w:t xml:space="preserve">Figure </w:t>
       </w:r>
@@ -1001,10 +1003,10 @@
           <w:rPr>
             <w:noProof/>
           </w:rPr>
-          <w:t>6</w:t>
+          <w:t>1</w:t>
         </w:r>
       </w:fldSimple>
-      <w:bookmarkEnd w:id="0"/>
+      <w:bookmarkEnd w:id="1"/>
       <w:r>
         <w:t xml:space="preserve">: The schematic for the </w:t>
       </w:r>
@@ -1104,7 +1106,7 @@
         <w:pStyle w:val="Caption"/>
         <w:keepNext/>
       </w:pPr>
-      <w:bookmarkStart w:id="1" w:name="_Ref81489840"/>
+      <w:bookmarkStart w:id="2" w:name="_Ref81489840"/>
       <w:r>
         <w:t xml:space="preserve">Table </w:t>
       </w:r>
@@ -1113,10 +1115,10 @@
           <w:rPr>
             <w:noProof/>
           </w:rPr>
-          <w:t>2</w:t>
+          <w:t>1</w:t>
         </w:r>
       </w:fldSimple>
-      <w:bookmarkEnd w:id="1"/>
+      <w:bookmarkEnd w:id="2"/>
       <w:r>
         <w:t>: List of parts to be soldered into the PCB this week.  Shaded cells are polarized components</w:t>
       </w:r>
@@ -1484,7 +1486,7 @@
           <w:bCs/>
         </w:rPr>
       </w:pPr>
-      <w:bookmarkStart w:id="2" w:name="_Hlk183955320"/>
+      <w:bookmarkStart w:id="3" w:name="_Hlk183955320"/>
       <w:r>
         <w:rPr>
           <w:b/>
@@ -1549,7 +1551,7 @@
         <w:t xml:space="preserve">  Work on improving your work from last week – take your time.</w:t>
       </w:r>
     </w:p>
-    <w:bookmarkEnd w:id="2"/>
+    <w:bookmarkEnd w:id="3"/>
     <w:p>
       <w:pPr>
         <w:spacing w:before="100" w:beforeAutospacing="1" w:after="100" w:afterAutospacing="1" w:line="240" w:lineRule="auto"/>
@@ -1579,7 +1581,7 @@
         <w:rPr>
           <w:noProof/>
         </w:rPr>
-        <w:t>7</w:t>
+        <w:t>2</w:t>
       </w:r>
       <w:r>
         <w:fldChar w:fldCharType="end"/>
@@ -1658,7 +1660,7 @@
       <w:pPr>
         <w:pStyle w:val="Caption"/>
       </w:pPr>
-      <w:bookmarkStart w:id="3" w:name="_Ref93952760"/>
+      <w:bookmarkStart w:id="4" w:name="_Ref93952760"/>
       <w:r>
         <w:t xml:space="preserve">Figure </w:t>
       </w:r>
@@ -1667,10 +1669,10 @@
           <w:rPr>
             <w:noProof/>
           </w:rPr>
-          <w:t>7</w:t>
+          <w:t>2</w:t>
         </w:r>
       </w:fldSimple>
-      <w:bookmarkEnd w:id="3"/>
+      <w:bookmarkEnd w:id="4"/>
       <w:r>
         <w:t xml:space="preserve">: The completed (for </w:t>
       </w:r>
@@ -2538,7 +2540,7 @@
         <w:pStyle w:val="Caption"/>
         <w:ind w:left="730"/>
       </w:pPr>
-      <w:bookmarkStart w:id="4" w:name="_Ref93406544"/>
+      <w:bookmarkStart w:id="5" w:name="_Ref93406544"/>
       <w:r>
         <w:rPr>
           <w:noProof/>
@@ -2606,10 +2608,10 @@
           <w:rPr>
             <w:noProof/>
           </w:rPr>
-          <w:t>8</w:t>
+          <w:t>3</w:t>
         </w:r>
       </w:fldSimple>
-      <w:bookmarkEnd w:id="4"/>
+      <w:bookmarkEnd w:id="5"/>
       <w:r>
         <w:t>:</w:t>
       </w:r>
@@ -2742,13 +2744,11 @@
         <w:fldChar w:fldCharType="separate"/>
       </w:r>
       <w:r>
-        <w:t xml:space="preserve">Table </w:t>
-      </w:r>
-      <w:r>
         <w:rPr>
-          <w:noProof/>
+          <w:b/>
+          <w:bCs/>
         </w:rPr>
-        <w:t>4</w:t>
+        <w:t>Error! Reference source not found.</w:t>
       </w:r>
       <w:r>
         <w:fldChar w:fldCharType="end"/>
@@ -2766,13 +2766,11 @@
         <w:fldChar w:fldCharType="separate"/>
       </w:r>
       <w:r>
-        <w:t xml:space="preserve">Table </w:t>
-      </w:r>
-      <w:r>
         <w:rPr>
-          <w:noProof/>
+          <w:b/>
+          <w:bCs/>
         </w:rPr>
-        <w:t>5</w:t>
+        <w:t>Error! Reference source not found.</w:t>
       </w:r>
       <w:r>
         <w:fldChar w:fldCharType="end"/>
@@ -3293,7 +3291,7 @@
       <w:r>
         <w:t xml:space="preserve">Check solder connections by trying to wiggle each component.  </w:t>
       </w:r>
-      <w:bookmarkStart w:id="5" w:name="_Hlk107494528"/>
+      <w:bookmarkStart w:id="6" w:name="_Hlk107494528"/>
       <w:r>
         <w:t>No</w:t>
       </w:r>
@@ -3304,7 +3302,7 @@
         <w:t xml:space="preserve"> should be possible.</w:t>
       </w:r>
     </w:p>
-    <w:bookmarkEnd w:id="5"/>
+    <w:bookmarkEnd w:id="6"/>
     <w:p>
       <w:pPr>
         <w:pStyle w:val="ListParagraph"/>

</xml_diff>